<commit_message>
updated resume / about me / glados
</commit_message>
<xml_diff>
--- a/static/docs/Oran-Looney-Data-Scientist-Resume-Online.docx
+++ b/static/docs/Oran-Looney-Data-Scientist-Resume-Online.docx
@@ -485,7 +485,10 @@
               <w:jc w:val="right"/>
             </w:pPr>
             <w:r>
-              <w:t>2022-2024</w:t>
+              <w:t>2022-</w:t>
+            </w:r>
+            <w:r>
+              <w:t>Present</w:t>
             </w:r>
           </w:p>
         </w:tc>

</xml_diff>